<commit_message>
added new teaching experience
</commit_message>
<xml_diff>
--- a/_pages/whs_cv.docx
+++ b/_pages/whs_cv.docx
@@ -648,7 +648,35 @@
         <w:rPr>
           <w:rFonts w:ascii="Times New Roman" w:hAnsi="Times New Roman" w:cs="Times New Roman"/>
         </w:rPr>
-        <w:t>As Teaching Assistant (GSI) at UC Berkeley: Introduction to Economics, ECON 2 (Fall 2023)</w:t>
+        <w:t xml:space="preserve">As Teaching Assistant (GSI) at UC Berkeley: </w:t>
+      </w:r>
+    </w:p>
+    <w:p>
+      <w:pPr>
+        <w:ind w:firstLine="720"/>
+        <w:rPr>
+          <w:rFonts w:ascii="Times New Roman" w:hAnsi="Times New Roman" w:cs="Times New Roman"/>
+        </w:rPr>
+      </w:pPr>
+      <w:r>
+        <w:rPr>
+          <w:rFonts w:ascii="Times New Roman" w:hAnsi="Times New Roman" w:cs="Times New Roman"/>
+        </w:rPr>
+        <w:t>Introduction to Economics, ECON 2 (Fall 2023)</w:t>
+      </w:r>
+    </w:p>
+    <w:p>
+      <w:pPr>
+        <w:ind w:firstLine="720"/>
+        <w:rPr>
+          <w:rFonts w:ascii="Times New Roman" w:hAnsi="Times New Roman" w:cs="Times New Roman"/>
+        </w:rPr>
+      </w:pPr>
+      <w:r>
+        <w:rPr>
+          <w:rFonts w:ascii="Times New Roman" w:hAnsi="Times New Roman" w:cs="Times New Roman"/>
+        </w:rPr>
+        <w:t>Global Inequality and Growth, ECON 133 (Spring 2024)</w:t>
       </w:r>
     </w:p>
     <w:p>
@@ -757,20 +785,6 @@
         </w:rPr>
         <w:t>Phi Beta Kappa, inducted as junior (2017)</w:t>
       </w:r>
-    </w:p>
-    <w:p>
-      <w:pPr>
-        <w:rPr>
-          <w:rFonts w:ascii="Times New Roman" w:hAnsi="Times New Roman" w:cs="Times New Roman"/>
-        </w:rPr>
-      </w:pPr>
-    </w:p>
-    <w:p>
-      <w:pPr>
-        <w:rPr>
-          <w:rFonts w:ascii="Times New Roman" w:hAnsi="Times New Roman" w:cs="Times New Roman"/>
-        </w:rPr>
-      </w:pPr>
     </w:p>
     <w:sectPr>
       <w:pgSz w:w="12240" w:h="15840"/>

</xml_diff>